<commit_message>
Final Project Initial Commit. Create Serializable Interface
</commit_message>
<xml_diff>
--- a/final/Meal Planner.docx
+++ b/final/Meal Planner.docx
@@ -298,7 +298,25 @@
         <w:rPr>
           <w:lang w:val="en-US"/>
         </w:rPr>
-        <w:t>Add recipe: Create a new recipe</w:t>
+        <w:t xml:space="preserve">Add </w:t>
+      </w:r>
+      <w:r>
+        <w:rPr>
+          <w:lang w:val="en-US"/>
+        </w:rPr>
+        <w:t>meal</w:t>
+      </w:r>
+      <w:r>
+        <w:rPr>
+          <w:lang w:val="en-US"/>
+        </w:rPr>
+        <w:t xml:space="preserve">: Create a new </w:t>
+      </w:r>
+      <w:r>
+        <w:rPr>
+          <w:lang w:val="en-US"/>
+        </w:rPr>
+        <w:t>meal</w:t>
       </w:r>
       <w:r>
         <w:rPr>
@@ -334,25 +352,49 @@
         <w:rPr>
           <w:lang w:val="en-US"/>
         </w:rPr>
-        <w:t>Edit recipe.</w:t>
-      </w:r>
-    </w:p>
-    <w:p>
-      <w:pPr>
-        <w:pStyle w:val="ListParagraph"/>
-        <w:numPr>
-          <w:ilvl w:val="0"/>
-          <w:numId w:val="1"/>
-        </w:numPr>
-        <w:rPr>
-          <w:lang w:val="en-US"/>
-        </w:rPr>
-      </w:pPr>
-      <w:r>
-        <w:rPr>
-          <w:lang w:val="en-US"/>
-        </w:rPr>
-        <w:t>Delete Recipe.</w:t>
+        <w:t xml:space="preserve">Edit </w:t>
+      </w:r>
+      <w:r>
+        <w:rPr>
+          <w:lang w:val="en-US"/>
+        </w:rPr>
+        <w:t>meal</w:t>
+      </w:r>
+      <w:r>
+        <w:rPr>
+          <w:lang w:val="en-US"/>
+        </w:rPr>
+        <w:t>.</w:t>
+      </w:r>
+    </w:p>
+    <w:p>
+      <w:pPr>
+        <w:pStyle w:val="ListParagraph"/>
+        <w:numPr>
+          <w:ilvl w:val="0"/>
+          <w:numId w:val="1"/>
+        </w:numPr>
+        <w:rPr>
+          <w:lang w:val="en-US"/>
+        </w:rPr>
+      </w:pPr>
+      <w:r>
+        <w:rPr>
+          <w:lang w:val="en-US"/>
+        </w:rPr>
+        <w:t xml:space="preserve">Delete </w:t>
+      </w:r>
+      <w:r>
+        <w:rPr>
+          <w:lang w:val="en-US"/>
+        </w:rPr>
+        <w:t>meal</w:t>
+      </w:r>
+      <w:r>
+        <w:rPr>
+          <w:lang w:val="en-US"/>
+        </w:rPr>
+        <w:t>.</w:t>
       </w:r>
     </w:p>
     <w:p>
@@ -418,13 +460,7 @@
         <w:rPr>
           <w:lang w:val="en-US"/>
         </w:rPr>
-        <w:t>Provide the ability to view and modify existing meal plans.</w:t>
-      </w:r>
-      <w:r>
-        <w:rPr>
-          <w:lang w:val="en-US"/>
-        </w:rPr>
-        <w:t xml:space="preserve"> </w:t>
+        <w:t xml:space="preserve">Provide the ability to view and modify existing meal plans. </w:t>
       </w:r>
     </w:p>
     <w:p>
@@ -496,19 +532,19 @@
         <w:rPr>
           <w:lang w:val="en-US"/>
         </w:rPr>
-        <w:t xml:space="preserve">Create a shopping list from the planned </w:t>
-      </w:r>
-      <w:r>
-        <w:rPr>
-          <w:lang w:val="en-US"/>
-        </w:rPr>
-        <w:t>meals</w:t>
-      </w:r>
-      <w:r>
-        <w:rPr>
-          <w:lang w:val="en-US"/>
-        </w:rPr>
-        <w:t>.</w:t>
+        <w:t xml:space="preserve">Create a </w:t>
+      </w:r>
+      <w:r>
+        <w:rPr>
+          <w:lang w:val="en-US"/>
+        </w:rPr>
+        <w:t>grocery</w:t>
+      </w:r>
+      <w:r>
+        <w:rPr>
+          <w:lang w:val="en-US"/>
+        </w:rPr>
+        <w:t xml:space="preserve"> list from the planned meals.</w:t>
       </w:r>
     </w:p>
     <w:p>
@@ -625,6 +661,719 @@
           <w:lang w:val="en-US"/>
         </w:rPr>
         <w:t>Web App: ASP.NET Core</w:t>
+      </w:r>
+    </w:p>
+    <w:p>
+      <w:pPr>
+        <w:rPr>
+          <w:lang w:val="en-US"/>
+        </w:rPr>
+      </w:pPr>
+    </w:p>
+    <w:p>
+      <w:pPr>
+        <w:rPr>
+          <w:lang w:val="en-US"/>
+        </w:rPr>
+      </w:pPr>
+      <w:r>
+        <w:rPr>
+          <w:lang w:val="en-US"/>
+        </w:rPr>
+        <w:lastRenderedPageBreak/>
+        <w:t>Design process</w:t>
+      </w:r>
+    </w:p>
+    <w:p>
+      <w:pPr>
+        <w:rPr>
+          <w:lang w:val="en-US"/>
+        </w:rPr>
+      </w:pPr>
+      <w:r>
+        <w:rPr>
+          <w:lang w:val="en-US"/>
+        </w:rPr>
+        <w:t>What does the program do?</w:t>
+      </w:r>
+    </w:p>
+    <w:p>
+      <w:pPr>
+        <w:rPr>
+          <w:lang w:val="en-US"/>
+        </w:rPr>
+      </w:pPr>
+      <w:r>
+        <w:rPr>
+          <w:lang w:val="en-US"/>
+        </w:rPr>
+        <w:t>The program</w:t>
+      </w:r>
+      <w:r>
+        <w:rPr>
+          <w:lang w:val="en-US"/>
+        </w:rPr>
+        <w:t xml:space="preserve"> helps the user plan their daily meals</w:t>
+      </w:r>
+      <w:r>
+        <w:rPr>
+          <w:lang w:val="en-US"/>
+        </w:rPr>
+        <w:t xml:space="preserve"> and grocery lists.</w:t>
+      </w:r>
+    </w:p>
+    <w:p>
+      <w:pPr>
+        <w:rPr>
+          <w:lang w:val="en-US"/>
+        </w:rPr>
+      </w:pPr>
+      <w:r>
+        <w:rPr>
+          <w:lang w:val="en-US"/>
+        </w:rPr>
+        <w:t>Serialize the objects using System.Text.Json and System.Text.Json.Serialization</w:t>
+      </w:r>
+    </w:p>
+    <w:p>
+      <w:pPr>
+        <w:rPr>
+          <w:lang w:val="en-US"/>
+        </w:rPr>
+      </w:pPr>
+    </w:p>
+    <w:p>
+      <w:pPr>
+        <w:rPr>
+          <w:lang w:val="en-US"/>
+        </w:rPr>
+      </w:pPr>
+      <w:r>
+        <w:rPr>
+          <w:lang w:val="en-US"/>
+        </w:rPr>
+        <w:t>What user inputs does it have?</w:t>
+      </w:r>
+    </w:p>
+    <w:p>
+      <w:pPr>
+        <w:pStyle w:val="ListParagraph"/>
+        <w:numPr>
+          <w:ilvl w:val="0"/>
+          <w:numId w:val="1"/>
+        </w:numPr>
+        <w:rPr>
+          <w:lang w:val="en-US"/>
+        </w:rPr>
+      </w:pPr>
+      <w:r>
+        <w:rPr>
+          <w:lang w:val="en-US"/>
+        </w:rPr>
+        <w:t>Meal ID</w:t>
+      </w:r>
+    </w:p>
+    <w:p>
+      <w:pPr>
+        <w:pStyle w:val="ListParagraph"/>
+        <w:numPr>
+          <w:ilvl w:val="0"/>
+          <w:numId w:val="1"/>
+        </w:numPr>
+        <w:rPr>
+          <w:lang w:val="en-US"/>
+        </w:rPr>
+      </w:pPr>
+      <w:r>
+        <w:rPr>
+          <w:lang w:val="en-US"/>
+        </w:rPr>
+        <w:t xml:space="preserve">Meal </w:t>
+      </w:r>
+      <w:r>
+        <w:rPr>
+          <w:lang w:val="en-US"/>
+        </w:rPr>
+        <w:t>name</w:t>
+      </w:r>
+    </w:p>
+    <w:p>
+      <w:pPr>
+        <w:pStyle w:val="ListParagraph"/>
+        <w:numPr>
+          <w:ilvl w:val="0"/>
+          <w:numId w:val="1"/>
+        </w:numPr>
+        <w:rPr>
+          <w:lang w:val="en-US"/>
+        </w:rPr>
+      </w:pPr>
+      <w:r>
+        <w:rPr>
+          <w:lang w:val="en-US"/>
+        </w:rPr>
+        <w:t>Meal ingredients</w:t>
+      </w:r>
+    </w:p>
+    <w:p>
+      <w:pPr>
+        <w:pStyle w:val="ListParagraph"/>
+        <w:numPr>
+          <w:ilvl w:val="0"/>
+          <w:numId w:val="1"/>
+        </w:numPr>
+        <w:rPr>
+          <w:lang w:val="en-US"/>
+        </w:rPr>
+      </w:pPr>
+      <w:r>
+        <w:rPr>
+          <w:lang w:val="en-US"/>
+        </w:rPr>
+        <w:t>Meal type (</w:t>
+      </w:r>
+      <w:r>
+        <w:rPr>
+          <w:lang w:val="en-US"/>
+        </w:rPr>
+        <w:t>M</w:t>
+      </w:r>
+      <w:r>
+        <w:rPr>
+          <w:lang w:val="en-US"/>
+        </w:rPr>
+        <w:t xml:space="preserve">ain, </w:t>
+      </w:r>
+      <w:r>
+        <w:rPr>
+          <w:lang w:val="en-US"/>
+        </w:rPr>
+        <w:t>Side Dish</w:t>
+      </w:r>
+      <w:r>
+        <w:rPr>
+          <w:lang w:val="en-US"/>
+        </w:rPr>
+        <w:t>)</w:t>
+      </w:r>
+    </w:p>
+    <w:p>
+      <w:pPr>
+        <w:pStyle w:val="ListParagraph"/>
+        <w:numPr>
+          <w:ilvl w:val="0"/>
+          <w:numId w:val="1"/>
+        </w:numPr>
+        <w:rPr>
+          <w:lang w:val="en-US"/>
+        </w:rPr>
+      </w:pPr>
+      <w:r>
+        <w:rPr>
+          <w:lang w:val="en-US"/>
+        </w:rPr>
+        <w:t>Meal recipe (optional)</w:t>
+      </w:r>
+    </w:p>
+    <w:p>
+      <w:pPr>
+        <w:pStyle w:val="ListParagraph"/>
+        <w:numPr>
+          <w:ilvl w:val="0"/>
+          <w:numId w:val="1"/>
+        </w:numPr>
+        <w:rPr>
+          <w:lang w:val="en-US"/>
+        </w:rPr>
+      </w:pPr>
+      <w:r>
+        <w:rPr>
+          <w:lang w:val="en-US"/>
+        </w:rPr>
+        <w:t>Ingredient ID</w:t>
+      </w:r>
+    </w:p>
+    <w:p>
+      <w:pPr>
+        <w:pStyle w:val="ListParagraph"/>
+        <w:numPr>
+          <w:ilvl w:val="0"/>
+          <w:numId w:val="1"/>
+        </w:numPr>
+        <w:rPr>
+          <w:lang w:val="en-US"/>
+        </w:rPr>
+      </w:pPr>
+      <w:r>
+        <w:rPr>
+          <w:lang w:val="en-US"/>
+        </w:rPr>
+        <w:t>Ingredient</w:t>
+      </w:r>
+    </w:p>
+    <w:p>
+      <w:pPr>
+        <w:pStyle w:val="ListParagraph"/>
+        <w:numPr>
+          <w:ilvl w:val="0"/>
+          <w:numId w:val="1"/>
+        </w:numPr>
+        <w:rPr>
+          <w:lang w:val="en-US"/>
+        </w:rPr>
+      </w:pPr>
+      <w:r>
+        <w:rPr>
+          <w:lang w:val="en-US"/>
+        </w:rPr>
+        <w:t xml:space="preserve">Ingredient type (main, </w:t>
+      </w:r>
+      <w:r>
+        <w:rPr>
+          <w:lang w:val="en-US"/>
+        </w:rPr>
+        <w:t>seasoning)</w:t>
+      </w:r>
+    </w:p>
+    <w:p>
+      <w:pPr>
+        <w:pStyle w:val="ListParagraph"/>
+        <w:numPr>
+          <w:ilvl w:val="0"/>
+          <w:numId w:val="1"/>
+        </w:numPr>
+      </w:pPr>
+      <w:r>
+        <w:t>Teclado</w:t>
+      </w:r>
+      <w:r>
+        <w:t>. Flecha arriba y ab</w:t>
+      </w:r>
+      <w:r>
+        <w:t>ajo para seleccionar opciones</w:t>
+      </w:r>
+    </w:p>
+    <w:p>
+      <w:pPr>
+        <w:pStyle w:val="ListParagraph"/>
+        <w:numPr>
+          <w:ilvl w:val="0"/>
+          <w:numId w:val="1"/>
+        </w:numPr>
+      </w:pPr>
+      <w:r>
+        <w:t>Teclado. Enter para confirmar opciones</w:t>
+      </w:r>
+    </w:p>
+    <w:p>
+      <w:pPr>
+        <w:pStyle w:val="ListParagraph"/>
+        <w:numPr>
+          <w:ilvl w:val="0"/>
+          <w:numId w:val="1"/>
+        </w:numPr>
+        <w:rPr>
+          <w:lang w:val="en-US"/>
+        </w:rPr>
+      </w:pPr>
+      <w:r>
+        <w:rPr>
+          <w:lang w:val="en-US"/>
+        </w:rPr>
+        <w:t>Date</w:t>
+      </w:r>
+      <w:r>
+        <w:rPr>
+          <w:lang w:val="en-US"/>
+        </w:rPr>
+        <w:t xml:space="preserve"> to plan a me</w:t>
+      </w:r>
+      <w:r>
+        <w:rPr>
+          <w:lang w:val="en-US"/>
+        </w:rPr>
+        <w:t>al (day, month</w:t>
+      </w:r>
+      <w:r>
+        <w:rPr>
+          <w:lang w:val="en-US"/>
+        </w:rPr>
+        <w:t>, year)</w:t>
+      </w:r>
+    </w:p>
+    <w:p>
+      <w:pPr>
+        <w:pStyle w:val="ListParagraph"/>
+        <w:numPr>
+          <w:ilvl w:val="0"/>
+          <w:numId w:val="1"/>
+        </w:numPr>
+        <w:rPr>
+          <w:lang w:val="en-US"/>
+        </w:rPr>
+      </w:pPr>
+      <w:r>
+        <w:rPr>
+          <w:lang w:val="en-US"/>
+        </w:rPr>
+        <w:t>Number of days to plan a meal for</w:t>
+      </w:r>
+    </w:p>
+    <w:p>
+      <w:pPr>
+        <w:pStyle w:val="ListParagraph"/>
+        <w:numPr>
+          <w:ilvl w:val="0"/>
+          <w:numId w:val="1"/>
+        </w:numPr>
+        <w:rPr>
+          <w:lang w:val="en-US"/>
+        </w:rPr>
+      </w:pPr>
+      <w:r>
+        <w:rPr>
+          <w:lang w:val="en-US"/>
+        </w:rPr>
+        <w:t>Select Next available day for a meal plan</w:t>
+      </w:r>
+    </w:p>
+    <w:p>
+      <w:pPr>
+        <w:pStyle w:val="ListParagraph"/>
+        <w:numPr>
+          <w:ilvl w:val="0"/>
+          <w:numId w:val="1"/>
+        </w:numPr>
+        <w:rPr>
+          <w:lang w:val="en-US"/>
+        </w:rPr>
+      </w:pPr>
+      <w:r>
+        <w:rPr>
+          <w:lang w:val="en-US"/>
+        </w:rPr>
+        <w:t>Select a planned day to change it.</w:t>
+      </w:r>
+    </w:p>
+    <w:p>
+      <w:pPr>
+        <w:pStyle w:val="ListParagraph"/>
+        <w:numPr>
+          <w:ilvl w:val="0"/>
+          <w:numId w:val="1"/>
+        </w:numPr>
+        <w:rPr>
+          <w:lang w:val="en-US"/>
+        </w:rPr>
+      </w:pPr>
+      <w:r>
+        <w:rPr>
+          <w:lang w:val="en-US"/>
+        </w:rPr>
+        <w:t>Mark a planned day as done</w:t>
+      </w:r>
+    </w:p>
+    <w:p>
+      <w:pPr>
+        <w:pStyle w:val="ListParagraph"/>
+        <w:numPr>
+          <w:ilvl w:val="0"/>
+          <w:numId w:val="1"/>
+        </w:numPr>
+        <w:rPr>
+          <w:lang w:val="en-US"/>
+        </w:rPr>
+      </w:pPr>
+      <w:r>
+        <w:rPr>
+          <w:lang w:val="en-US"/>
+        </w:rPr>
+        <w:t>Mark a planned day as skipped.</w:t>
+      </w:r>
+    </w:p>
+    <w:p>
+      <w:pPr>
+        <w:pStyle w:val="ListParagraph"/>
+        <w:numPr>
+          <w:ilvl w:val="0"/>
+          <w:numId w:val="1"/>
+        </w:numPr>
+        <w:rPr>
+          <w:lang w:val="en-US"/>
+        </w:rPr>
+      </w:pPr>
+      <w:r>
+        <w:rPr>
+          <w:lang w:val="en-US"/>
+        </w:rPr>
+        <w:t>Number of days to retrieve meals history (1,2,3</w:t>
+      </w:r>
+      <w:r>
+        <w:rPr>
+          <w:lang w:val="en-US"/>
+        </w:rPr>
+        <w:t>, 1 week, all)</w:t>
+      </w:r>
+    </w:p>
+    <w:p>
+      <w:pPr>
+        <w:pStyle w:val="ListParagraph"/>
+        <w:numPr>
+          <w:ilvl w:val="0"/>
+          <w:numId w:val="1"/>
+        </w:numPr>
+        <w:rPr>
+          <w:lang w:val="en-US"/>
+        </w:rPr>
+      </w:pPr>
+      <w:r>
+        <w:rPr>
+          <w:lang w:val="en-US"/>
+        </w:rPr>
+        <w:t xml:space="preserve">Number of plan days to create a </w:t>
+      </w:r>
+      <w:r>
+        <w:rPr>
+          <w:lang w:val="en-US"/>
+        </w:rPr>
+        <w:t>grocery</w:t>
+      </w:r>
+      <w:r>
+        <w:rPr>
+          <w:lang w:val="en-US"/>
+        </w:rPr>
+        <w:t xml:space="preserve"> list for</w:t>
+      </w:r>
+    </w:p>
+    <w:p>
+      <w:pPr>
+        <w:rPr>
+          <w:lang w:val="en-US"/>
+        </w:rPr>
+      </w:pPr>
+    </w:p>
+    <w:p>
+      <w:pPr>
+        <w:rPr>
+          <w:lang w:val="en-US"/>
+        </w:rPr>
+      </w:pPr>
+      <w:r>
+        <w:rPr>
+          <w:lang w:val="en-US"/>
+        </w:rPr>
+        <w:t>What output does it produce?</w:t>
+      </w:r>
+    </w:p>
+    <w:p>
+      <w:pPr>
+        <w:pStyle w:val="ListParagraph"/>
+        <w:numPr>
+          <w:ilvl w:val="0"/>
+          <w:numId w:val="1"/>
+        </w:numPr>
+        <w:rPr>
+          <w:lang w:val="en-US"/>
+        </w:rPr>
+      </w:pPr>
+      <w:r>
+        <w:rPr>
+          <w:lang w:val="en-US"/>
+        </w:rPr>
+        <w:t>Welcome message</w:t>
+      </w:r>
+      <w:r>
+        <w:rPr>
+          <w:lang w:val="en-US"/>
+        </w:rPr>
+        <w:t>.</w:t>
+      </w:r>
+    </w:p>
+    <w:p>
+      <w:pPr>
+        <w:pStyle w:val="ListParagraph"/>
+        <w:numPr>
+          <w:ilvl w:val="0"/>
+          <w:numId w:val="1"/>
+        </w:numPr>
+        <w:rPr>
+          <w:lang w:val="en-US"/>
+        </w:rPr>
+      </w:pPr>
+      <w:r>
+        <w:rPr>
+          <w:lang w:val="en-US"/>
+        </w:rPr>
+        <w:t>Dynamic Options</w:t>
+      </w:r>
+    </w:p>
+    <w:p>
+      <w:pPr>
+        <w:pStyle w:val="ListParagraph"/>
+        <w:numPr>
+          <w:ilvl w:val="0"/>
+          <w:numId w:val="1"/>
+        </w:numPr>
+        <w:rPr>
+          <w:lang w:val="en-US"/>
+        </w:rPr>
+      </w:pPr>
+      <w:r>
+        <w:rPr>
+          <w:lang w:val="en-US"/>
+        </w:rPr>
+        <w:t>My current meal plan (upcoming meals)</w:t>
+      </w:r>
+    </w:p>
+    <w:p>
+      <w:pPr>
+        <w:pStyle w:val="ListParagraph"/>
+        <w:numPr>
+          <w:ilvl w:val="0"/>
+          <w:numId w:val="1"/>
+        </w:numPr>
+        <w:rPr>
+          <w:lang w:val="en-US"/>
+        </w:rPr>
+      </w:pPr>
+      <w:r>
+        <w:rPr>
+          <w:lang w:val="en-US"/>
+        </w:rPr>
+        <w:t xml:space="preserve">Create a meal plan (repeat every week or </w:t>
+      </w:r>
+      <w:r>
+        <w:rPr>
+          <w:lang w:val="en-US"/>
+        </w:rPr>
+        <w:t>customize every week)</w:t>
+      </w:r>
+    </w:p>
+    <w:p>
+      <w:pPr>
+        <w:pStyle w:val="ListParagraph"/>
+        <w:numPr>
+          <w:ilvl w:val="0"/>
+          <w:numId w:val="1"/>
+        </w:numPr>
+        <w:rPr>
+          <w:lang w:val="en-US"/>
+        </w:rPr>
+      </w:pPr>
+      <w:r>
+        <w:rPr>
+          <w:lang w:val="en-US"/>
+        </w:rPr>
+        <w:t>If there aren’t meals in the database</w:t>
+      </w:r>
+      <w:r>
+        <w:rPr>
+          <w:lang w:val="en-US"/>
+        </w:rPr>
+        <w:t>. A meal plan can’t be done</w:t>
+      </w:r>
+    </w:p>
+    <w:p>
+      <w:pPr>
+        <w:pStyle w:val="ListParagraph"/>
+        <w:numPr>
+          <w:ilvl w:val="0"/>
+          <w:numId w:val="1"/>
+        </w:numPr>
+        <w:rPr>
+          <w:lang w:val="en-US"/>
+        </w:rPr>
+      </w:pPr>
+      <w:r>
+        <w:rPr>
+          <w:lang w:val="en-US"/>
+        </w:rPr>
+        <w:t xml:space="preserve">List of </w:t>
+      </w:r>
+      <w:r>
+        <w:rPr>
+          <w:lang w:val="en-US"/>
+        </w:rPr>
+        <w:t xml:space="preserve">meals (separate Main and </w:t>
+      </w:r>
+      <w:r>
+        <w:rPr>
+          <w:lang w:val="en-US"/>
+        </w:rPr>
+        <w:t>Side Dish</w:t>
+      </w:r>
+      <w:r>
+        <w:rPr>
+          <w:lang w:val="en-US"/>
+        </w:rPr>
+        <w:t>)</w:t>
+      </w:r>
+    </w:p>
+    <w:p>
+      <w:pPr>
+        <w:pStyle w:val="ListParagraph"/>
+        <w:numPr>
+          <w:ilvl w:val="0"/>
+          <w:numId w:val="1"/>
+        </w:numPr>
+        <w:rPr>
+          <w:lang w:val="en-US"/>
+        </w:rPr>
+      </w:pPr>
+      <w:r>
+        <w:rPr>
+          <w:lang w:val="en-US"/>
+        </w:rPr>
+        <w:t>List of ingredients</w:t>
+      </w:r>
+    </w:p>
+    <w:p>
+      <w:pPr>
+        <w:pStyle w:val="ListParagraph"/>
+        <w:numPr>
+          <w:ilvl w:val="0"/>
+          <w:numId w:val="1"/>
+        </w:numPr>
+        <w:rPr>
+          <w:lang w:val="en-US"/>
+        </w:rPr>
+      </w:pPr>
+      <w:r>
+        <w:rPr>
+          <w:lang w:val="en-US"/>
+        </w:rPr>
+        <w:t>Grocery List</w:t>
+      </w:r>
+    </w:p>
+    <w:p>
+      <w:pPr>
+        <w:pStyle w:val="ListParagraph"/>
+        <w:numPr>
+          <w:ilvl w:val="0"/>
+          <w:numId w:val="1"/>
+        </w:numPr>
+        <w:rPr>
+          <w:lang w:val="en-US"/>
+        </w:rPr>
+      </w:pPr>
+      <w:r>
+        <w:rPr>
+          <w:lang w:val="en-US"/>
+        </w:rPr>
+        <w:t>Optional: Displaying Tables (ConsoleTables)</w:t>
+      </w:r>
+    </w:p>
+    <w:p>
+      <w:pPr>
+        <w:rPr>
+          <w:lang w:val="en-US"/>
+        </w:rPr>
+      </w:pPr>
+      <w:r>
+        <w:rPr>
+          <w:lang w:val="en-US"/>
+        </w:rPr>
+        <w:t>How does the program end?</w:t>
       </w:r>
     </w:p>
     <w:sectPr>

</xml_diff>